<commit_message>
Carpeta SDM creada en la carpeta de Entrega/Hito2
</commit_message>
<xml_diff>
--- a/Desarrollo/SDM/MemoriaABP 16Ene/SDM-Memoria(1).docx
+++ b/Desarrollo/SDM/MemoriaABP 16Ene/SDM-Memoria(1).docx
@@ -2,6 +2,8 @@
 <file path=word/document.xml><?xml version="1.0" encoding="utf-8"?>
 <w:document xmlns:wpc="http://schemas.microsoft.com/office/word/2010/wordprocessingCanvas" xmlns:cx="http://schemas.microsoft.com/office/drawing/2014/chartex" xmlns:cx1="http://schemas.microsoft.com/office/drawing/2015/9/8/chartex" xmlns:cx2="http://schemas.microsoft.com/office/drawing/2015/10/21/chartex" xmlns:cx3="http://schemas.microsoft.com/office/drawing/2016/5/9/chartex" xmlns:cx4="http://schemas.microsoft.com/office/drawing/2016/5/10/chartex" xmlns:cx5="http://schemas.microsoft.com/office/drawing/2016/5/11/chartex" xmlns:mc="http://schemas.openxmlformats.org/markup-compatibility/2006" xmlns:o="urn:schemas-microsoft-com:office:office" xmlns:r="http://schemas.openxmlformats.org/officeDocument/2006/relationships" xmlns:m="http://schemas.openxmlformats.org/officeDocument/2006/math" xmlns:v="urn:schemas-microsoft-com:vml" xmlns:wp14="http://schemas.microsoft.com/office/word/2010/wordprocessingDrawing" xmlns:wp="http://schemas.openxmlformats.org/drawingml/2006/wordprocessingDrawing" xmlns:w10="urn:schemas-microsoft-com:office:word" xmlns:w="http://schemas.openxmlformats.org/wordprocessingml/2006/main" xmlns:w14="http://schemas.microsoft.com/office/word/2010/wordml" xmlns:w15="http://schemas.microsoft.com/office/word/2012/wordml" xmlns:w16se="http://schemas.microsoft.com/office/word/2015/wordml/symex" xmlns:wpg="http://schemas.microsoft.com/office/word/2010/wordprocessingGroup" xmlns:wpi="http://schemas.microsoft.com/office/word/2010/wordprocessingInk" xmlns:wne="http://schemas.microsoft.com/office/word/2006/wordml" xmlns:wps="http://schemas.microsoft.com/office/word/2010/wordprocessingShape" mc:Ignorable="w14 w15 w16se wp14">
   <w:body>
+    <w:bookmarkStart w:id="0" w:name="_GoBack" w:displacedByCustomXml="next"/>
+    <w:bookmarkEnd w:id="0" w:displacedByCustomXml="next"/>
     <w:sdt>
       <w:sdtPr>
         <w:id w:val="-880096343"/>
@@ -268,7 +270,7 @@
               </mc:Choice>
               <mc:Fallback>
                 <w:pict>
-                  <v:group w14:anchorId="69916229" id="Grupo 149" o:spid="_x0000_s1026" style="position:absolute;margin-left:0;margin-top:0;width:8in;height:95.7pt;z-index:251658240;mso-width-percent:941;mso-height-percent:121;mso-top-percent:23;mso-position-horizontal:center;mso-position-horizontal-relative:page;mso-position-vertical-relative:page;mso-width-percent:941;mso-height-percent:121;mso-top-percent:23" coordorigin="" coordsize="73152,12161" o:gfxdata="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">
+                  <v:group w14:anchorId="1D6326C8" id="Grupo 149" o:spid="_x0000_s1026" style="position:absolute;margin-left:0;margin-top:0;width:8in;height:95.7pt;z-index:251658240;mso-width-percent:941;mso-height-percent:121;mso-top-percent:23;mso-position-horizontal:center;mso-position-horizontal-relative:page;mso-position-vertical-relative:page;mso-width-percent:941;mso-height-percent:121;mso-top-percent:23" coordorigin="" coordsize="73152,12161" o:gfxdata="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">
                     <v:shape id="Rectángulo 51" o:spid="_x0000_s1027" style="position:absolute;width:73152;height:11303;visibility:visible;mso-wrap-style:square;v-text-anchor:middle" coordsize="7312660,1129665" o:gfxdata="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" path="m,l7312660,r,1129665l3619500,733425,,1091565,,xe" fillcolor="#b01513 [3204]" stroked="f" strokeweight="1.5pt">
                       <v:stroke endcap="round"/>
                       <v:path arrowok="t" o:connecttype="custom" o:connectlocs="0,0;7315200,0;7315200,1130373;3620757,733885;0,1092249;0,0" o:connectangles="0,0,0,0,0,0"/>
@@ -1108,7 +1110,7 @@
               <w:rPr>
                 <w:webHidden/>
               </w:rPr>
-              <w:t>2</w:t>
+              <w:t>3</w:t>
             </w:r>
             <w:r>
               <w:rPr>
@@ -1183,7 +1185,7 @@
               <w:rPr>
                 <w:webHidden/>
               </w:rPr>
-              <w:t>2</w:t>
+              <w:t>9</w:t>
             </w:r>
             <w:r>
               <w:rPr>
@@ -1258,7 +1260,7 @@
               <w:rPr>
                 <w:webHidden/>
               </w:rPr>
-              <w:t>2</w:t>
+              <w:t>10</w:t>
             </w:r>
             <w:r>
               <w:rPr>
@@ -1335,7 +1337,7 @@
               <w:rPr>
                 <w:webHidden/>
               </w:rPr>
-              <w:t>2</w:t>
+              <w:t>10</w:t>
             </w:r>
             <w:r>
               <w:rPr>
@@ -1412,7 +1414,7 @@
               <w:rPr>
                 <w:webHidden/>
               </w:rPr>
-              <w:t>2</w:t>
+              <w:t>10</w:t>
             </w:r>
             <w:r>
               <w:rPr>
@@ -1483,7 +1485,7 @@
               <w:rPr>
                 <w:webHidden/>
               </w:rPr>
-              <w:t>2</w:t>
+              <w:t>12</w:t>
             </w:r>
             <w:r>
               <w:rPr>
@@ -1560,7 +1562,7 @@
               <w:rPr>
                 <w:webHidden/>
               </w:rPr>
-              <w:t>2</w:t>
+              <w:t>12</w:t>
             </w:r>
             <w:r>
               <w:rPr>
@@ -1637,7 +1639,7 @@
               <w:rPr>
                 <w:webHidden/>
               </w:rPr>
-              <w:t>3</w:t>
+              <w:t>13</w:t>
             </w:r>
             <w:r>
               <w:rPr>
@@ -1712,7 +1714,7 @@
               <w:rPr>
                 <w:webHidden/>
               </w:rPr>
-              <w:t>4</w:t>
+              <w:t>13</w:t>
             </w:r>
             <w:r>
               <w:rPr>
@@ -1787,7 +1789,7 @@
               <w:rPr>
                 <w:webHidden/>
               </w:rPr>
-              <w:t>4</w:t>
+              <w:t>13</w:t>
             </w:r>
             <w:r>
               <w:rPr>
@@ -1882,7 +1884,7 @@
           <w:lang w:val="es-ES"/>
         </w:rPr>
       </w:pPr>
-      <w:bookmarkStart w:id="0" w:name="_Toc472364730"/>
+      <w:bookmarkStart w:id="1" w:name="_Toc472364730"/>
       <w:r>
         <w:rPr>
           <w:rFonts w:ascii="Century Gothic" w:hAnsi="Century Gothic"/>
@@ -1894,7 +1896,7 @@
         <w:lastRenderedPageBreak/>
         <w:t>Descripción del proyecto</w:t>
       </w:r>
-      <w:bookmarkEnd w:id="0"/>
+      <w:bookmarkEnd w:id="1"/>
     </w:p>
     <w:p>
       <w:pPr>
@@ -2656,7 +2658,7 @@
           <w:lang w:val="es-ES"/>
         </w:rPr>
       </w:pPr>
-      <w:bookmarkStart w:id="1" w:name="_Toc472364731"/>
+      <w:bookmarkStart w:id="2" w:name="_Toc472364731"/>
       <w:r>
         <w:rPr>
           <w:rFonts w:ascii="Century Gothic" w:hAnsi="Century Gothic"/>
@@ -2667,7 +2669,7 @@
         </w:rPr>
         <w:t>Diseño del proyecto</w:t>
       </w:r>
-      <w:bookmarkEnd w:id="1"/>
+      <w:bookmarkEnd w:id="2"/>
     </w:p>
     <w:p>
       <w:pPr>
@@ -3463,7 +3465,7 @@
           <w:lang w:val="es-ES"/>
         </w:rPr>
       </w:pPr>
-      <w:bookmarkStart w:id="2" w:name="_Toc472364732"/>
+      <w:bookmarkStart w:id="3" w:name="_Toc472364732"/>
       <w:r>
         <w:rPr>
           <w:rFonts w:ascii="Century Gothic" w:hAnsi="Century Gothic"/>
@@ -3485,7 +3487,7 @@
         </w:rPr>
         <w:t xml:space="preserve"> del proyecto</w:t>
       </w:r>
-      <w:bookmarkEnd w:id="2"/>
+      <w:bookmarkEnd w:id="3"/>
       <w:r>
         <w:rPr>
           <w:rFonts w:ascii="Century Gothic" w:hAnsi="Century Gothic"/>
@@ -4216,7 +4218,7 @@
           <w:lang w:val="es-ES"/>
         </w:rPr>
       </w:pPr>
-      <w:bookmarkStart w:id="3" w:name="_Toc472364733"/>
+      <w:bookmarkStart w:id="4" w:name="_Toc472364733"/>
       <w:r>
         <w:rPr>
           <w:rFonts w:ascii="Century Gothic" w:hAnsi="Century Gothic"/>
@@ -4227,7 +4229,7 @@
         </w:rPr>
         <w:t>Objetivos SDM</w:t>
       </w:r>
-      <w:bookmarkEnd w:id="3"/>
+      <w:bookmarkEnd w:id="4"/>
     </w:p>
     <w:p>
       <w:pPr>
@@ -4256,7 +4258,7 @@
         </w:rPr>
         <w:t xml:space="preserve"> </w:t>
       </w:r>
-      <w:bookmarkStart w:id="4" w:name="_Toc472364734"/>
+      <w:bookmarkStart w:id="5" w:name="_Toc472364734"/>
       <w:r>
         <w:rPr>
           <w:rFonts w:ascii="Century Gothic" w:hAnsi="Century Gothic"/>
@@ -4268,7 +4270,7 @@
         </w:rPr>
         <w:t>Gestión de contenidos</w:t>
       </w:r>
-      <w:bookmarkEnd w:id="4"/>
+      <w:bookmarkEnd w:id="5"/>
       <w:r>
         <w:rPr>
           <w:rFonts w:ascii="Century Gothic" w:hAnsi="Century Gothic"/>
@@ -4330,7 +4332,7 @@
           <w:lang w:val="es-ES"/>
         </w:rPr>
       </w:pPr>
-      <w:bookmarkStart w:id="5" w:name="_Toc472364735"/>
+      <w:bookmarkStart w:id="6" w:name="_Toc472364735"/>
       <w:r>
         <w:rPr>
           <w:rFonts w:ascii="Century Gothic" w:hAnsi="Century Gothic"/>
@@ -4342,7 +4344,7 @@
         </w:rPr>
         <w:t>Difusión y posicionamiento (SEO</w:t>
       </w:r>
-      <w:bookmarkEnd w:id="5"/>
+      <w:bookmarkEnd w:id="6"/>
       <w:r>
         <w:rPr>
           <w:rFonts w:ascii="Century Gothic" w:hAnsi="Century Gothic"/>
@@ -4754,9 +4756,16 @@
           <w:sz w:val="22"/>
           <w:szCs w:val="22"/>
         </w:rPr>
-        <w:t>conocer.</w:t>
-      </w:r>
-      <w:proofErr w:type="spellEnd"/>
+        <w:t>conocer</w:t>
+      </w:r>
+      <w:proofErr w:type="spellEnd"/>
+      <w:r>
+        <w:rPr>
+          <w:sz w:val="22"/>
+          <w:szCs w:val="22"/>
+        </w:rPr>
+        <w:t>.</w:t>
+      </w:r>
     </w:p>
     <w:p>
       <w:pPr>
@@ -10564,7 +10573,7 @@
           <w:lang w:val="es-ES"/>
         </w:rPr>
       </w:pPr>
-      <w:bookmarkStart w:id="6" w:name="_Toc472364736"/>
+      <w:bookmarkStart w:id="7" w:name="_Toc472364736"/>
       <w:r>
         <w:rPr>
           <w:rFonts w:ascii="Century Gothic" w:hAnsi="Century Gothic"/>
@@ -10576,7 +10585,7 @@
         </w:rPr>
         <w:t>Transformación de formatos (html-pdf)</w:t>
       </w:r>
-      <w:bookmarkEnd w:id="6"/>
+      <w:bookmarkEnd w:id="7"/>
     </w:p>
     <w:p>
       <w:pPr>
@@ -10705,7 +10714,7 @@
           <w:lang w:val="es-ES"/>
         </w:rPr>
       </w:pPr>
-      <w:bookmarkStart w:id="7" w:name="_Toc472364737"/>
+      <w:bookmarkStart w:id="8" w:name="_Toc472364737"/>
       <w:r>
         <w:rPr>
           <w:rFonts w:ascii="Century Gothic" w:hAnsi="Century Gothic"/>
@@ -10717,7 +10726,7 @@
         </w:rPr>
         <w:t>Consumo API’s de terceros y propios</w:t>
       </w:r>
-      <w:bookmarkEnd w:id="7"/>
+      <w:bookmarkEnd w:id="8"/>
     </w:p>
     <w:p>
       <w:pPr>
@@ -10955,7 +10964,7 @@
           <w:lang w:val="es-ES"/>
         </w:rPr>
       </w:pPr>
-      <w:bookmarkStart w:id="8" w:name="_Toc472364738"/>
+      <w:bookmarkStart w:id="9" w:name="_Toc472364738"/>
       <w:r>
         <w:rPr>
           <w:rFonts w:ascii="Century Gothic" w:hAnsi="Century Gothic"/>
@@ -10967,7 +10976,7 @@
         </w:rPr>
         <w:t>Delegar autenticación</w:t>
       </w:r>
-      <w:bookmarkEnd w:id="8"/>
+      <w:bookmarkEnd w:id="9"/>
       <w:r>
         <w:rPr>
           <w:rFonts w:ascii="Century Gothic" w:hAnsi="Century Gothic"/>
@@ -11060,7 +11069,7 @@
           <w:lang w:val="es-ES"/>
         </w:rPr>
       </w:pPr>
-      <w:bookmarkStart w:id="9" w:name="_Toc472364739"/>
+      <w:bookmarkStart w:id="10" w:name="_Toc472364739"/>
       <w:r>
         <w:rPr>
           <w:sz w:val="36"/>
@@ -11069,7 +11078,7 @@
         </w:rPr>
         <w:t>Objetivos cumplidos</w:t>
       </w:r>
-      <w:bookmarkEnd w:id="9"/>
+      <w:bookmarkEnd w:id="10"/>
     </w:p>
     <w:p>
       <w:pPr>
@@ -11080,7 +11089,7 @@
           <w:lang w:val="es-ES"/>
         </w:rPr>
       </w:pPr>
-      <w:bookmarkStart w:id="10" w:name="_Toc472364740"/>
+      <w:bookmarkStart w:id="11" w:name="_Toc472364740"/>
       <w:r>
         <w:rPr>
           <w:sz w:val="22"/>
@@ -11198,8 +11207,6 @@
           <w:lang w:val="es-ES"/>
         </w:rPr>
       </w:pPr>
-      <w:bookmarkStart w:id="11" w:name="_GoBack"/>
-      <w:bookmarkEnd w:id="11"/>
       <w:r>
         <w:rPr>
           <w:sz w:val="22"/>
@@ -11357,7 +11364,7 @@
         <w:t xml:space="preserve"> nos resulta imposible implementarlo.</w:t>
       </w:r>
     </w:p>
-    <w:bookmarkEnd w:id="10"/>
+    <w:bookmarkEnd w:id="11"/>
     <w:p>
       <w:pPr>
         <w:pStyle w:val="Ttulo1"/>
@@ -14525,7 +14532,7 @@
 </file>
 
 <file path=customXml/itemProps2.xml><?xml version="1.0" encoding="utf-8"?>
-<ds:datastoreItem xmlns:ds="http://schemas.openxmlformats.org/officeDocument/2006/customXml" ds:itemID="{EE220B42-C0A3-4F4A-8E50-DD9A4EE5F2DC}">
+<ds:datastoreItem xmlns:ds="http://schemas.openxmlformats.org/officeDocument/2006/customXml" ds:itemID="{17E17B9C-E778-4793-B8B7-A2EF9001BFCE}">
   <ds:schemaRefs>
     <ds:schemaRef ds:uri="http://schemas.openxmlformats.org/officeDocument/2006/bibliography"/>
   </ds:schemaRefs>

</xml_diff>